<commit_message>
Course project report improvements.
</commit_message>
<xml_diff>
--- a/7 term/Course project/Пояснительная записка.docx
+++ b/7 term/Course project/Пояснительная записка.docx
@@ -18,34 +18,19 @@
         <w:ind w:firstLine="708"/>
       </w:pPr>
       <w:r>
-        <w:t>Локальной компьютерной</w:t>
-      </w:r>
-      <w:r>
-        <w:t xml:space="preserve"> сеть</w:t>
-      </w:r>
-      <w:r>
-        <w:t>ю</w:t>
+        <w:t>Компьютерные сети давно стали неотъемлемой частью нашей жизни. Сети предоставляют пользователям широкий спектр возможностей для доступа к различной информации и коммуникации</w:t>
+      </w:r>
+      <w:r>
+        <w:t>, а локальные сети позволяют совместно пользоват</w:t>
+      </w:r>
+      <w:r>
+        <w:t>ься общими устройствами и ресур</w:t>
+      </w:r>
+      <w:r>
+        <w:t>сами.</w:t>
       </w:r>
       <w:r>
         <w:t xml:space="preserve"> </w:t>
-      </w:r>
-      <w:r>
-        <w:t>называют компьютерную сеть</w:t>
-      </w:r>
-      <w:r>
-        <w:t xml:space="preserve">, </w:t>
-      </w:r>
-      <w:r>
-        <w:t>которая покрывает</w:t>
-      </w:r>
-      <w:r>
-        <w:t xml:space="preserve"> относительно небольшую территорию или небольшую группу зданий.</w:t>
-      </w:r>
-      <w:r>
-        <w:t xml:space="preserve"> Локальные компьютерные сети выделяют прежде всего территориально – в современном понимании, охватывает территорию не более кампуса, но при этом подразумевает определённые технологии.</w:t>
-      </w:r>
-      <w:r>
-        <w:t xml:space="preserve"> Типичные примеры мест, где используются такие сети: школы, заводы, предприятия, научные лаборатории.</w:t>
       </w:r>
     </w:p>
     <w:p>
@@ -55,7 +40,56 @@
         <w:ind w:firstLine="708"/>
       </w:pPr>
       <w:r>
-        <w:t>Основными преимуществами локальных сетей являются возможность доступа к общим устройствам, например, к принтерам и сканерам, возможность корпоративной работы и обмена данными.</w:t>
+        <w:t>Локальной компьютерной</w:t>
+      </w:r>
+      <w:r>
+        <w:t xml:space="preserve"> сеть</w:t>
+      </w:r>
+      <w:r>
+        <w:t>ю</w:t>
+      </w:r>
+      <w:r>
+        <w:t xml:space="preserve"> </w:t>
+      </w:r>
+      <w:r>
+        <w:t>называют компьютерную сеть</w:t>
+      </w:r>
+      <w:r>
+        <w:t xml:space="preserve">, </w:t>
+      </w:r>
+      <w:r>
+        <w:t>которая покрывает</w:t>
+      </w:r>
+      <w:r>
+        <w:t xml:space="preserve"> относительно небольшую территорию или небольшую группу зданий.</w:t>
+      </w:r>
+      <w:r>
+        <w:t xml:space="preserve"> Локальные компьютерные сети выделяют прежде всего территориально – в современном понимании, охватывает территорию не более кампуса, но при этом подразумевает определённые технологии.</w:t>
+      </w:r>
+      <w:r>
+        <w:t xml:space="preserve"> Типичные примеры мест, где используются такие сети: школы, заводы, предприятия, научные лаборатории.</w:t>
+      </w:r>
+    </w:p>
+    <w:p>
+      <w:pPr>
+        <w:pStyle w:val="11"/>
+        <w:spacing w:after="0"/>
+        <w:ind w:firstLine="708"/>
+      </w:pPr>
+      <w:r>
+        <w:t xml:space="preserve">Основными преимуществами локальных сетей являются возможность доступа к общим устройствам, например, к принтерам и сканерам, </w:t>
+      </w:r>
+      <w:r>
+        <w:t>общим ресурсам, например</w:t>
+      </w:r>
+      <w:r>
+        <w:t>,</w:t>
+      </w:r>
+      <w:r>
+        <w:t xml:space="preserve"> базы данных, вычислительные мощности, </w:t>
+      </w:r>
+      <w:r>
+        <w:t>возможность корпоративной работы и обмена данными.</w:t>
       </w:r>
     </w:p>
     <w:p>
@@ -79,6 +113,24 @@
       <w:r>
         <w:t>.</w:t>
       </w:r>
+      <w:r>
+        <w:t xml:space="preserve"> </w:t>
+      </w:r>
+      <w:r>
+        <w:t>Возможность беспроводного соединения</w:t>
+      </w:r>
+      <w:r>
+        <w:t xml:space="preserve"> </w:t>
+      </w:r>
+      <w:r>
+        <w:t>значительно расширила количество</w:t>
+      </w:r>
+      <w:r>
+        <w:t xml:space="preserve"> разных типов устройств, которые</w:t>
+      </w:r>
+      <w:r>
+        <w:t xml:space="preserve"> могут соединяться с локальной сетью.</w:t>
+      </w:r>
     </w:p>
     <w:p>
       <w:pPr>
@@ -89,7 +141,25 @@
         <w:tab/>
       </w:r>
       <w:r>
-        <w:t>Возможность беспроводного соединения значительно расширила количество разных типов устройств, который могут соединяться с локальной сетью.</w:t>
+        <w:t>Помимо многих</w:t>
+      </w:r>
+      <w:r>
+        <w:t xml:space="preserve"> преимуществ</w:t>
+      </w:r>
+      <w:r>
+        <w:t>, локальные компьютерные сети имеют и проблемы, такие как проектирование и необходимость обслуживания.</w:t>
+      </w:r>
+      <w:r>
+        <w:t xml:space="preserve"> Непредвиденные ситуации могут вывести из строя оборудование, что приведёт к остановке работы организации и огромным убыткам.</w:t>
+      </w:r>
+      <w:r>
+        <w:t xml:space="preserve"> Также опасность представляет возможность хищения данных посредством компьютерной сети. </w:t>
+      </w:r>
+      <w:r>
+        <w:t>Несмотря на это, локальные компьютерные сети получают всё большее распространение</w:t>
+      </w:r>
+      <w:r>
+        <w:t xml:space="preserve"> и всё глубже проникают во многие сферы деятельности человека.</w:t>
       </w:r>
     </w:p>
     <w:p>
@@ -99,37 +169,209 @@
       </w:pPr>
       <w:r>
         <w:tab/>
-      </w:r>
-    </w:p>
-    <w:p>
-      <w:pPr>
-        <w:pStyle w:val="11"/>
+        <w:t>В современном мире, использование компьютерных сетей является необходимостью в любой сфере деятельности для того, чтобы успешно конкурировать с другими организациями, действующими в этой области.</w:t>
+      </w:r>
+    </w:p>
+    <w:p>
+      <w:pPr>
         <w:spacing w:after="0"/>
-      </w:pPr>
-    </w:p>
-    <w:p>
-      <w:pPr>
-        <w:pStyle w:val="11"/>
+        <w:ind w:firstLine="709"/>
+        <w:jc w:val="both"/>
+        <w:rPr>
+          <w:rFonts w:ascii="Times New Roman" w:hAnsi="Times New Roman" w:cs="Times New Roman"/>
+          <w:sz w:val="28"/>
+        </w:rPr>
+      </w:pPr>
+      <w:r>
+        <w:rPr>
+          <w:rFonts w:ascii="Times New Roman" w:hAnsi="Times New Roman" w:cs="Times New Roman"/>
+          <w:sz w:val="28"/>
+        </w:rPr>
+        <w:t>Целью данно</w:t>
+      </w:r>
+      <w:r>
+        <w:rPr>
+          <w:rFonts w:ascii="Times New Roman" w:hAnsi="Times New Roman" w:cs="Times New Roman"/>
+          <w:sz w:val="28"/>
+        </w:rPr>
+        <w:t>й</w:t>
+      </w:r>
+      <w:r>
+        <w:rPr>
+          <w:rFonts w:ascii="Times New Roman" w:hAnsi="Times New Roman" w:cs="Times New Roman"/>
+          <w:sz w:val="28"/>
+        </w:rPr>
+        <w:t xml:space="preserve"> курсово</w:t>
+      </w:r>
+      <w:r>
+        <w:rPr>
+          <w:rFonts w:ascii="Times New Roman" w:hAnsi="Times New Roman" w:cs="Times New Roman"/>
+          <w:sz w:val="28"/>
+        </w:rPr>
+        <w:t xml:space="preserve">й работы </w:t>
+      </w:r>
+      <w:r>
+        <w:rPr>
+          <w:rFonts w:ascii="Times New Roman" w:hAnsi="Times New Roman" w:cs="Times New Roman"/>
+          <w:sz w:val="28"/>
+        </w:rPr>
+        <w:t>является проектирование локальной компьютерной сети для</w:t>
+      </w:r>
+      <w:r>
+        <w:rPr>
+          <w:rFonts w:ascii="Times New Roman" w:hAnsi="Times New Roman" w:cs="Times New Roman"/>
+          <w:sz w:val="28"/>
+        </w:rPr>
+        <w:t xml:space="preserve"> </w:t>
+      </w:r>
+      <w:r>
+        <w:rPr>
+          <w:rFonts w:ascii="Times New Roman" w:hAnsi="Times New Roman" w:cs="Times New Roman"/>
+          <w:sz w:val="28"/>
+        </w:rPr>
+        <w:t>органи</w:t>
+      </w:r>
+      <w:r>
+        <w:rPr>
+          <w:rFonts w:ascii="Times New Roman" w:hAnsi="Times New Roman" w:cs="Times New Roman"/>
+          <w:sz w:val="28"/>
+        </w:rPr>
+        <w:t xml:space="preserve">зации, занимающейся торговлей </w:t>
+      </w:r>
+      <w:r>
+        <w:rPr>
+          <w:rFonts w:ascii="Times New Roman" w:hAnsi="Times New Roman" w:cs="Times New Roman"/>
+          <w:sz w:val="28"/>
+        </w:rPr>
+        <w:t>о</w:t>
+      </w:r>
+      <w:r>
+        <w:rPr>
+          <w:rFonts w:ascii="Times New Roman" w:hAnsi="Times New Roman" w:cs="Times New Roman"/>
+          <w:sz w:val="28"/>
+        </w:rPr>
+        <w:t>во</w:t>
+      </w:r>
+      <w:r>
+        <w:rPr>
+          <w:rFonts w:ascii="Times New Roman" w:hAnsi="Times New Roman" w:cs="Times New Roman"/>
+          <w:sz w:val="28"/>
+        </w:rPr>
+        <w:t>щами и фруктами</w:t>
+      </w:r>
+      <w:r>
+        <w:rPr>
+          <w:rFonts w:ascii="Times New Roman" w:hAnsi="Times New Roman" w:cs="Times New Roman"/>
+          <w:sz w:val="28"/>
+        </w:rPr>
+        <w:t>.</w:t>
+      </w:r>
+    </w:p>
+    <w:p>
+      <w:pPr>
         <w:spacing w:after="0"/>
-      </w:pPr>
-    </w:p>
-    <w:p>
-      <w:pPr>
-        <w:pStyle w:val="11"/>
+        <w:ind w:firstLine="709"/>
+        <w:jc w:val="both"/>
+        <w:rPr>
+          <w:rFonts w:ascii="Times New Roman" w:hAnsi="Times New Roman" w:cs="Times New Roman"/>
+          <w:sz w:val="28"/>
+        </w:rPr>
+      </w:pPr>
+      <w:r>
+        <w:rPr>
+          <w:rFonts w:ascii="Times New Roman" w:hAnsi="Times New Roman" w:cs="Times New Roman"/>
+          <w:sz w:val="28"/>
+        </w:rPr>
+        <w:t>Задачами курсовой работы являются</w:t>
+      </w:r>
+      <w:r>
+        <w:rPr>
+          <w:rFonts w:ascii="Times New Roman" w:hAnsi="Times New Roman" w:cs="Times New Roman"/>
+          <w:sz w:val="28"/>
+        </w:rPr>
+        <w:t>:</w:t>
+      </w:r>
+    </w:p>
+    <w:p>
+      <w:pPr>
         <w:spacing w:after="0"/>
-      </w:pPr>
-    </w:p>
-    <w:p>
-      <w:pPr>
-        <w:pStyle w:val="11"/>
+        <w:ind w:firstLine="709"/>
+        <w:jc w:val="both"/>
+        <w:rPr>
+          <w:rFonts w:ascii="Times New Roman" w:hAnsi="Times New Roman" w:cs="Times New Roman"/>
+          <w:sz w:val="28"/>
+        </w:rPr>
+      </w:pPr>
+      <w:r>
+        <w:rPr>
+          <w:rFonts w:ascii="Times New Roman" w:hAnsi="Times New Roman" w:cs="Times New Roman"/>
+          <w:sz w:val="28"/>
+        </w:rPr>
+        <w:t>- р</w:t>
+      </w:r>
+      <w:r>
+        <w:rPr>
+          <w:rFonts w:ascii="Times New Roman" w:hAnsi="Times New Roman" w:cs="Times New Roman"/>
+          <w:sz w:val="28"/>
+        </w:rPr>
+        <w:t>азработка логической топологии сети;</w:t>
+      </w:r>
+    </w:p>
+    <w:p>
+      <w:pPr>
         <w:spacing w:after="0"/>
-      </w:pPr>
-    </w:p>
-    <w:p>
-      <w:pPr>
-        <w:pStyle w:val="11"/>
+        <w:ind w:firstLine="709"/>
+        <w:jc w:val="both"/>
+        <w:rPr>
+          <w:rFonts w:ascii="Times New Roman" w:hAnsi="Times New Roman" w:cs="Times New Roman"/>
+          <w:sz w:val="28"/>
+        </w:rPr>
+      </w:pPr>
+      <w:r>
+        <w:rPr>
+          <w:rFonts w:ascii="Times New Roman" w:hAnsi="Times New Roman" w:cs="Times New Roman"/>
+          <w:sz w:val="28"/>
+        </w:rPr>
+        <w:t>- в</w:t>
+      </w:r>
+      <w:r>
+        <w:rPr>
+          <w:rFonts w:ascii="Times New Roman" w:hAnsi="Times New Roman" w:cs="Times New Roman"/>
+          <w:sz w:val="28"/>
+        </w:rPr>
+        <w:t>ыбор и настройка сетевого оборудования;</w:t>
+      </w:r>
+    </w:p>
+    <w:p>
+      <w:pPr>
         <w:spacing w:after="0"/>
-      </w:pPr>
+        <w:ind w:firstLine="709"/>
+        <w:jc w:val="both"/>
+        <w:rPr>
+          <w:rFonts w:cs="Times New Roman"/>
+        </w:rPr>
+      </w:pPr>
+      <w:r>
+        <w:rPr>
+          <w:rFonts w:ascii="Times New Roman" w:hAnsi="Times New Roman" w:cs="Times New Roman"/>
+          <w:sz w:val="28"/>
+        </w:rPr>
+        <w:t>- п</w:t>
+      </w:r>
+      <w:r>
+        <w:rPr>
+          <w:rFonts w:ascii="Times New Roman" w:hAnsi="Times New Roman" w:cs="Times New Roman"/>
+          <w:sz w:val="28"/>
+        </w:rPr>
+        <w:t>роектирование физической топологии сети</w:t>
+      </w:r>
+      <w:r>
+        <w:rPr>
+          <w:rFonts w:ascii="Times New Roman" w:hAnsi="Times New Roman" w:cs="Times New Roman"/>
+          <w:sz w:val="28"/>
+        </w:rPr>
+        <w:t>.</w:t>
+      </w:r>
     </w:p>
     <w:p>
       <w:pPr>
@@ -139,103 +381,8 @@
     </w:p>
     <w:p>
       <w:pPr>
-        <w:pStyle w:val="11"/>
-        <w:spacing w:after="0"/>
-      </w:pPr>
-    </w:p>
-    <w:p>
-      <w:pPr>
-        <w:pStyle w:val="11"/>
-        <w:spacing w:after="0"/>
-      </w:pPr>
-    </w:p>
-    <w:p>
-      <w:pPr>
-        <w:pStyle w:val="11"/>
-        <w:spacing w:after="0"/>
-      </w:pPr>
-    </w:p>
-    <w:p>
-      <w:pPr>
-        <w:pStyle w:val="11"/>
-        <w:spacing w:after="0"/>
-      </w:pPr>
-    </w:p>
-    <w:p>
-      <w:pPr>
-        <w:pStyle w:val="11"/>
-        <w:spacing w:after="0"/>
-      </w:pPr>
-    </w:p>
-    <w:p>
-      <w:pPr>
-        <w:pStyle w:val="11"/>
-        <w:spacing w:after="0"/>
-      </w:pPr>
-    </w:p>
-    <w:p>
-      <w:pPr>
-        <w:pStyle w:val="11"/>
-        <w:spacing w:after="0"/>
-      </w:pPr>
-    </w:p>
-    <w:p>
-      <w:pPr>
-        <w:pStyle w:val="11"/>
-        <w:spacing w:after="0"/>
-      </w:pPr>
-    </w:p>
-    <w:p>
-      <w:pPr>
-        <w:pStyle w:val="11"/>
-        <w:spacing w:after="0"/>
-      </w:pPr>
-    </w:p>
-    <w:p>
-      <w:pPr>
-        <w:pStyle w:val="11"/>
-        <w:spacing w:after="0"/>
-      </w:pPr>
-    </w:p>
-    <w:p>
-      <w:pPr>
-        <w:pStyle w:val="11"/>
-        <w:spacing w:after="0"/>
-      </w:pPr>
-    </w:p>
-    <w:p>
-      <w:pPr>
-        <w:pStyle w:val="11"/>
-        <w:spacing w:after="0"/>
-      </w:pPr>
-    </w:p>
-    <w:p>
-      <w:pPr>
-        <w:pStyle w:val="11"/>
-        <w:spacing w:after="0"/>
-      </w:pPr>
-    </w:p>
-    <w:p>
-      <w:pPr>
-        <w:pStyle w:val="11"/>
-        <w:spacing w:after="0"/>
-      </w:pPr>
-    </w:p>
-    <w:p>
-      <w:pPr>
-        <w:pStyle w:val="11"/>
-        <w:spacing w:after="0"/>
-      </w:pPr>
-    </w:p>
-    <w:p>
-      <w:pPr>
-        <w:pStyle w:val="11"/>
-        <w:spacing w:after="0"/>
-      </w:pPr>
-    </w:p>
-    <w:p>
-      <w:pPr>
         <w:pStyle w:val="af1"/>
+        <w:spacing w:after="0" w:line="240" w:lineRule="auto"/>
         <w:ind w:firstLine="708"/>
       </w:pPr>
       <w:r>
@@ -248,7 +395,15 @@
     </w:p>
     <w:p>
       <w:pPr>
-        <w:pStyle w:val="11"/>
+        <w:pStyle w:val="af1"/>
+        <w:spacing w:after="0" w:line="240" w:lineRule="auto"/>
+        <w:ind w:firstLine="708"/>
+      </w:pPr>
+    </w:p>
+    <w:p>
+      <w:pPr>
+        <w:pStyle w:val="11"/>
+        <w:spacing w:after="0" w:line="240" w:lineRule="auto"/>
       </w:pPr>
       <w:r>
         <w:tab/>
@@ -263,22 +418,44 @@
     <w:p>
       <w:pPr>
         <w:pStyle w:val="11"/>
-      </w:pPr>
-    </w:p>
-    <w:p>
-      <w:pPr>
-        <w:pStyle w:val="11"/>
-      </w:pPr>
-    </w:p>
-    <w:p>
-      <w:pPr>
-        <w:pStyle w:val="11"/>
-      </w:pPr>
-    </w:p>
-    <w:p>
-      <w:pPr>
-        <w:pStyle w:val="11"/>
-      </w:pPr>
+        <w:spacing w:after="0" w:line="240" w:lineRule="auto"/>
+      </w:pPr>
+      <w:r>
+        <w:tab/>
+        <w:t xml:space="preserve">Источник </w:t>
+      </w:r>
+      <w:r>
+        <w:t>[1]</w:t>
+      </w:r>
+      <w:r>
+        <w:t xml:space="preserve"> – официальный сайт производителя сетевого оборудования </w:t>
+      </w:r>
+      <w:r>
+        <w:rPr>
+          <w:lang w:val="en-US"/>
+        </w:rPr>
+        <w:t>Allied</w:t>
+      </w:r>
+      <w:r>
+        <w:t xml:space="preserve"> </w:t>
+      </w:r>
+      <w:r>
+        <w:rPr>
+          <w:lang w:val="en-US"/>
+        </w:rPr>
+        <w:t>Telesis</w:t>
+      </w:r>
+      <w:r>
+        <w:t>. Здесь представлен каталог устройств, производимых компанией, библиотека документации к оборудованию, а также сведения о его настройке.</w:t>
+      </w:r>
+    </w:p>
+    <w:p>
+      <w:pPr>
+        <w:pStyle w:val="11"/>
+      </w:pPr>
+      <w:r>
+        <w:tab/>
+      </w:r>
     </w:p>
     <w:p>
       <w:pPr>
@@ -388,6 +565,7 @@
     <w:p>
       <w:pPr>
         <w:pStyle w:val="af1"/>
+        <w:spacing w:after="0" w:line="240" w:lineRule="auto"/>
         <w:ind w:firstLine="708"/>
       </w:pPr>
       <w:r>
@@ -397,7 +575,15 @@
     </w:p>
     <w:p>
       <w:pPr>
-        <w:pStyle w:val="11"/>
+        <w:pStyle w:val="af1"/>
+        <w:spacing w:after="0" w:line="240" w:lineRule="auto"/>
+        <w:ind w:firstLine="708"/>
+      </w:pPr>
+    </w:p>
+    <w:p>
+      <w:pPr>
+        <w:pStyle w:val="11"/>
+        <w:spacing w:after="0" w:line="240" w:lineRule="auto"/>
       </w:pPr>
       <w:r>
         <w:tab/>
@@ -410,6 +596,7 @@
     <w:p>
       <w:pPr>
         <w:pStyle w:val="11"/>
+        <w:spacing w:after="0" w:line="240" w:lineRule="auto"/>
       </w:pPr>
       <w:r>
         <w:tab/>
@@ -422,12 +609,163 @@
       </w:r>
       <w:r>
         <w:t xml:space="preserve"> </w:t>
+      </w:r>
+    </w:p>
+    <w:p>
+      <w:pPr>
+        <w:spacing w:after="0" w:line="240" w:lineRule="auto"/>
+        <w:ind w:firstLine="720"/>
+        <w:jc w:val="both"/>
+        <w:rPr>
+          <w:rFonts w:ascii="Times New Roman" w:hAnsi="Times New Roman"/>
+          <w:color w:val="000000" w:themeColor="text1"/>
+          <w:sz w:val="28"/>
+        </w:rPr>
+      </w:pPr>
+      <w:r>
+        <w:rPr>
+          <w:rFonts w:ascii="Times New Roman" w:hAnsi="Times New Roman"/>
+          <w:color w:val="000000" w:themeColor="text1"/>
+          <w:sz w:val="28"/>
+        </w:rPr>
+        <w:t>На каждом из трёх этажей здания будут размещены</w:t>
+      </w:r>
+      <w:r>
+        <w:rPr>
+          <w:rFonts w:ascii="Times New Roman" w:hAnsi="Times New Roman"/>
+          <w:color w:val="000000" w:themeColor="text1"/>
+          <w:sz w:val="28"/>
+        </w:rPr>
+        <w:t xml:space="preserve"> стационарные станции, подключённые к коммутатору, также находящемуся на данном этаже.</w:t>
+      </w:r>
+      <w:r>
+        <w:rPr>
+          <w:rFonts w:ascii="Times New Roman" w:hAnsi="Times New Roman"/>
+          <w:color w:val="000000" w:themeColor="text1"/>
+          <w:sz w:val="28"/>
+        </w:rPr>
+        <w:t xml:space="preserve"> На каждом из этажей должна быть возможность подключиться к точке беспроводного доступа.</w:t>
+      </w:r>
+    </w:p>
+    <w:p>
+      <w:pPr>
+        <w:spacing w:after="0" w:line="240" w:lineRule="auto"/>
+        <w:ind w:firstLine="720"/>
+        <w:jc w:val="both"/>
+        <w:rPr>
+          <w:rFonts w:ascii="Times New Roman" w:hAnsi="Times New Roman"/>
+          <w:color w:val="000000" w:themeColor="text1"/>
+          <w:sz w:val="28"/>
+        </w:rPr>
+      </w:pPr>
+      <w:r>
+        <w:rPr>
+          <w:rFonts w:ascii="Times New Roman" w:hAnsi="Times New Roman"/>
+          <w:color w:val="000000" w:themeColor="text1"/>
+          <w:sz w:val="28"/>
+        </w:rPr>
+        <w:t>Коммутаторы, объединяющие станции на каждом этаже, будут подключены к общему</w:t>
+      </w:r>
+      <w:r>
+        <w:rPr>
+          <w:rFonts w:ascii="Times New Roman" w:hAnsi="Times New Roman"/>
+          <w:color w:val="000000" w:themeColor="text1"/>
+          <w:sz w:val="28"/>
+        </w:rPr>
+        <w:t xml:space="preserve"> коммутатору, который, в свою очередь будет подключён к маршрутизатору</w:t>
+      </w:r>
+      <w:r>
+        <w:rPr>
+          <w:rFonts w:ascii="Times New Roman" w:hAnsi="Times New Roman"/>
+          <w:color w:val="000000" w:themeColor="text1"/>
+          <w:sz w:val="28"/>
+        </w:rPr>
+        <w:t xml:space="preserve">, обеспечивающему доступ в интернет и маршрутизацию между </w:t>
+      </w:r>
+      <w:r>
+        <w:rPr>
+          <w:rFonts w:ascii="Times New Roman" w:hAnsi="Times New Roman"/>
+          <w:color w:val="000000" w:themeColor="text1"/>
+          <w:sz w:val="28"/>
+          <w:lang w:val="en-US"/>
+        </w:rPr>
+        <w:t>VLANs</w:t>
+      </w:r>
+      <w:r>
+        <w:rPr>
+          <w:rFonts w:ascii="Times New Roman" w:hAnsi="Times New Roman"/>
+          <w:color w:val="000000" w:themeColor="text1"/>
+          <w:sz w:val="28"/>
+        </w:rPr>
+        <w:t>.</w:t>
+      </w:r>
+    </w:p>
+    <w:p>
+      <w:pPr>
+        <w:spacing w:after="0" w:line="240" w:lineRule="auto"/>
+        <w:ind w:firstLine="720"/>
+        <w:jc w:val="both"/>
+        <w:rPr>
+          <w:rFonts w:ascii="Times New Roman" w:hAnsi="Times New Roman"/>
+          <w:color w:val="000000" w:themeColor="text1"/>
+          <w:sz w:val="28"/>
+        </w:rPr>
+      </w:pPr>
+      <w:r>
+        <w:rPr>
+          <w:rFonts w:ascii="Times New Roman" w:hAnsi="Times New Roman"/>
+          <w:color w:val="000000" w:themeColor="text1"/>
+          <w:sz w:val="28"/>
+        </w:rPr>
+        <w:t xml:space="preserve">Коммутатор, который объединяет сегменты сети, находящиеся на разных этажах, маршрутизатор и </w:t>
+      </w:r>
+      <w:r>
+        <w:rPr>
+          <w:rFonts w:ascii="Times New Roman" w:hAnsi="Times New Roman"/>
+          <w:color w:val="000000" w:themeColor="text1"/>
+          <w:sz w:val="28"/>
+          <w:lang w:val="en-US"/>
+        </w:rPr>
+        <w:t>web</w:t>
+      </w:r>
+      <w:r>
+        <w:rPr>
+          <w:rFonts w:ascii="Times New Roman" w:hAnsi="Times New Roman"/>
+          <w:color w:val="000000" w:themeColor="text1"/>
+          <w:sz w:val="28"/>
+        </w:rPr>
+        <w:t>-</w:t>
+      </w:r>
+      <w:r>
+        <w:rPr>
+          <w:rFonts w:ascii="Times New Roman" w:hAnsi="Times New Roman"/>
+          <w:color w:val="000000" w:themeColor="text1"/>
+          <w:sz w:val="28"/>
+        </w:rPr>
+        <w:t>сервер будут находиться в закрытом служебном помещении, находящемся на цокольном этаже. Это обеспечит дополнительную защиту от физического взлома посторонними лицами. Точка беспроводного доступа будет размещаться в коридоре пе</w:t>
+      </w:r>
+      <w:r>
+        <w:rPr>
+          <w:rFonts w:ascii="Times New Roman" w:hAnsi="Times New Roman"/>
+          <w:color w:val="000000" w:themeColor="text1"/>
+          <w:sz w:val="28"/>
+        </w:rPr>
+        <w:t>рвого этажа для обеспечения лучш</w:t>
       </w:r>
       <w:bookmarkStart w:id="0" w:name="_GoBack"/>
       <w:bookmarkEnd w:id="0"/>
-    </w:p>
-    <w:p>
-      <w:pPr>
+      <w:r>
+        <w:rPr>
+          <w:rFonts w:ascii="Times New Roman" w:hAnsi="Times New Roman"/>
+          <w:color w:val="000000" w:themeColor="text1"/>
+          <w:sz w:val="28"/>
+        </w:rPr>
+        <w:t>его качества связи для всех помещений.</w:t>
+      </w:r>
+    </w:p>
+    <w:p>
+      <w:pPr>
+        <w:spacing w:after="0" w:line="240" w:lineRule="auto"/>
         <w:ind w:firstLine="720"/>
         <w:jc w:val="both"/>
         <w:rPr>
@@ -442,6 +780,102 @@
           <w:color w:val="000000" w:themeColor="text1"/>
           <w:sz w:val="28"/>
         </w:rPr>
+        <w:t xml:space="preserve">Для обеспечения доступа в интернет </w:t>
+      </w:r>
+    </w:p>
+    <w:p>
+      <w:pPr>
+        <w:pStyle w:val="11"/>
+        <w:spacing w:after="0" w:line="240" w:lineRule="auto"/>
+      </w:pPr>
+      <w:r>
+        <w:tab/>
+      </w:r>
+      <w:r>
+        <w:t>В рамках данного проекта сеть организации будет разделена на 4 подсети:</w:t>
+      </w:r>
+    </w:p>
+    <w:p>
+      <w:pPr>
+        <w:pStyle w:val="11"/>
+        <w:spacing w:after="0" w:line="240" w:lineRule="auto"/>
+      </w:pPr>
+      <w:r>
+        <w:tab/>
+        <w:t xml:space="preserve">1. Подсеть для стационарных подключений, с возможностью выхода в интернет и взаимодействия с </w:t>
+      </w:r>
+      <w:r>
+        <w:rPr>
+          <w:lang w:val="en-US"/>
+        </w:rPr>
+        <w:t>web</w:t>
+      </w:r>
+      <w:r>
+        <w:t>-</w:t>
+      </w:r>
+      <w:r>
+        <w:t>сервером.</w:t>
+      </w:r>
+    </w:p>
+    <w:p>
+      <w:pPr>
+        <w:pStyle w:val="11"/>
+        <w:spacing w:after="0" w:line="240" w:lineRule="auto"/>
+      </w:pPr>
+      <w:r>
+        <w:tab/>
+        <w:t>2. Подсеть для мобильных подключений с доступом в интернет сотрудников и посетителей, но без доступа к внутренней сети предприятия.</w:t>
+      </w:r>
+    </w:p>
+    <w:p>
+      <w:pPr>
+        <w:pStyle w:val="11"/>
+        <w:spacing w:after="0" w:line="240" w:lineRule="auto"/>
+      </w:pPr>
+      <w:r>
+        <w:tab/>
+        <w:t>3. Административная подсеть.</w:t>
+      </w:r>
+    </w:p>
+    <w:p>
+      <w:pPr>
+        <w:pStyle w:val="11"/>
+        <w:spacing w:after="0" w:line="240" w:lineRule="auto"/>
+      </w:pPr>
+      <w:r>
+        <w:tab/>
+        <w:t xml:space="preserve">4. Подсеть для </w:t>
+      </w:r>
+      <w:r>
+        <w:rPr>
+          <w:lang w:val="en-US"/>
+        </w:rPr>
+        <w:t>web</w:t>
+      </w:r>
+      <w:r>
+        <w:t>-</w:t>
+      </w:r>
+      <w:r>
+        <w:t>сервера, с возможностью выхода в интернет, без взаимодействия с мобильными подключениями.</w:t>
+      </w:r>
+    </w:p>
+    <w:p>
+      <w:pPr>
+        <w:spacing w:after="0" w:line="240" w:lineRule="auto"/>
+        <w:ind w:firstLine="720"/>
+        <w:jc w:val="both"/>
+        <w:rPr>
+          <w:rFonts w:ascii="Times New Roman" w:hAnsi="Times New Roman"/>
+          <w:color w:val="000000" w:themeColor="text1"/>
+          <w:sz w:val="28"/>
+        </w:rPr>
+      </w:pPr>
+      <w:r>
+        <w:rPr>
+          <w:rFonts w:ascii="Times New Roman" w:hAnsi="Times New Roman"/>
+          <w:color w:val="000000" w:themeColor="text1"/>
+          <w:sz w:val="28"/>
+        </w:rPr>
         <w:t xml:space="preserve">Логическая структура сети будет построена на использовании </w:t>
       </w:r>
       <w:r>
@@ -476,176 +910,175 @@
           <w:color w:val="000000" w:themeColor="text1"/>
           <w:sz w:val="28"/>
         </w:rPr>
-        <w:t xml:space="preserve">. </w:t>
-      </w:r>
-      <w:r>
-        <w:rPr>
-          <w:rFonts w:ascii="Times New Roman" w:hAnsi="Times New Roman"/>
-          <w:color w:val="000000" w:themeColor="text1"/>
-          <w:sz w:val="28"/>
-        </w:rPr>
-        <w:t>Виртуальные сети</w:t>
-      </w:r>
-      <w:r>
-        <w:rPr>
-          <w:rFonts w:ascii="Times New Roman" w:hAnsi="Times New Roman"/>
-          <w:color w:val="000000" w:themeColor="text1"/>
-          <w:sz w:val="28"/>
-        </w:rPr>
-        <w:t xml:space="preserve"> позволяют построить на базе одной физической сети некоторое количество логических</w:t>
-      </w:r>
-      <w:r>
-        <w:rPr>
-          <w:rFonts w:ascii="Times New Roman" w:hAnsi="Times New Roman"/>
-          <w:color w:val="000000" w:themeColor="text1"/>
-          <w:sz w:val="28"/>
-        </w:rPr>
         <w:t>.</w:t>
       </w:r>
     </w:p>
     <w:p>
       <w:pPr>
         <w:pStyle w:val="11"/>
-      </w:pPr>
-    </w:p>
-    <w:p>
-      <w:pPr>
-        <w:pStyle w:val="11"/>
-      </w:pPr>
-    </w:p>
-    <w:p>
-      <w:pPr>
-        <w:pStyle w:val="11"/>
-      </w:pPr>
-    </w:p>
-    <w:p>
-      <w:pPr>
-        <w:pStyle w:val="11"/>
-      </w:pPr>
-    </w:p>
-    <w:p>
-      <w:pPr>
-        <w:pStyle w:val="11"/>
-      </w:pPr>
-    </w:p>
-    <w:p>
-      <w:pPr>
-        <w:pStyle w:val="11"/>
-      </w:pPr>
-    </w:p>
-    <w:p>
-      <w:pPr>
-        <w:pStyle w:val="11"/>
-      </w:pPr>
-    </w:p>
-    <w:p>
-      <w:pPr>
-        <w:pStyle w:val="11"/>
-      </w:pPr>
-    </w:p>
-    <w:p>
-      <w:pPr>
-        <w:pStyle w:val="11"/>
-      </w:pPr>
-    </w:p>
-    <w:p>
-      <w:pPr>
-        <w:pStyle w:val="11"/>
-      </w:pPr>
-    </w:p>
-    <w:p>
-      <w:pPr>
-        <w:pStyle w:val="11"/>
-      </w:pPr>
-    </w:p>
-    <w:p>
-      <w:pPr>
-        <w:pStyle w:val="11"/>
-      </w:pPr>
-    </w:p>
-    <w:p>
-      <w:pPr>
-        <w:pStyle w:val="11"/>
-      </w:pPr>
-    </w:p>
-    <w:p>
-      <w:pPr>
-        <w:pStyle w:val="11"/>
-      </w:pPr>
-    </w:p>
-    <w:p>
-      <w:pPr>
-        <w:pStyle w:val="11"/>
-      </w:pPr>
-    </w:p>
-    <w:p>
-      <w:pPr>
-        <w:pStyle w:val="11"/>
-      </w:pPr>
-    </w:p>
-    <w:p>
-      <w:pPr>
-        <w:pStyle w:val="11"/>
-      </w:pPr>
-    </w:p>
-    <w:p>
-      <w:pPr>
-        <w:pStyle w:val="11"/>
-      </w:pPr>
-    </w:p>
-    <w:p>
-      <w:pPr>
-        <w:pStyle w:val="11"/>
-      </w:pPr>
-    </w:p>
-    <w:p>
-      <w:pPr>
-        <w:pStyle w:val="11"/>
-      </w:pPr>
-    </w:p>
-    <w:p>
-      <w:pPr>
-        <w:pStyle w:val="11"/>
-      </w:pPr>
-    </w:p>
-    <w:p>
-      <w:pPr>
-        <w:pStyle w:val="11"/>
-      </w:pPr>
-    </w:p>
-    <w:p>
-      <w:pPr>
-        <w:pStyle w:val="11"/>
-      </w:pPr>
-    </w:p>
-    <w:p>
-      <w:pPr>
-        <w:pStyle w:val="11"/>
-      </w:pPr>
-    </w:p>
-    <w:p>
-      <w:pPr>
-        <w:pStyle w:val="11"/>
-      </w:pPr>
-    </w:p>
-    <w:p>
-      <w:pPr>
-        <w:pStyle w:val="11"/>
-      </w:pPr>
-    </w:p>
-    <w:p>
-      <w:pPr>
-        <w:pStyle w:val="11"/>
-      </w:pPr>
-    </w:p>
-    <w:p>
-      <w:pPr>
-        <w:pStyle w:val="11"/>
+        <w:spacing w:after="0" w:line="240" w:lineRule="auto"/>
+      </w:pPr>
+    </w:p>
+    <w:p>
+      <w:pPr>
+        <w:pStyle w:val="11"/>
+        <w:spacing w:after="0" w:line="240" w:lineRule="auto"/>
+      </w:pPr>
+    </w:p>
+    <w:p>
+      <w:pPr>
+        <w:pStyle w:val="11"/>
+        <w:spacing w:after="0" w:line="240" w:lineRule="auto"/>
+      </w:pPr>
+    </w:p>
+    <w:p>
+      <w:pPr>
+        <w:pStyle w:val="11"/>
+        <w:spacing w:after="0" w:line="240" w:lineRule="auto"/>
+      </w:pPr>
+    </w:p>
+    <w:p>
+      <w:pPr>
+        <w:pStyle w:val="11"/>
+        <w:spacing w:after="0" w:line="240" w:lineRule="auto"/>
+      </w:pPr>
+    </w:p>
+    <w:p>
+      <w:pPr>
+        <w:pStyle w:val="11"/>
+        <w:spacing w:after="0" w:line="240" w:lineRule="auto"/>
+      </w:pPr>
+    </w:p>
+    <w:p>
+      <w:pPr>
+        <w:pStyle w:val="11"/>
+        <w:spacing w:after="0" w:line="240" w:lineRule="auto"/>
+      </w:pPr>
+    </w:p>
+    <w:p>
+      <w:pPr>
+        <w:pStyle w:val="11"/>
+        <w:spacing w:after="0" w:line="240" w:lineRule="auto"/>
+      </w:pPr>
+    </w:p>
+    <w:p>
+      <w:pPr>
+        <w:pStyle w:val="11"/>
+        <w:spacing w:after="0" w:line="240" w:lineRule="auto"/>
+      </w:pPr>
+    </w:p>
+    <w:p>
+      <w:pPr>
+        <w:pStyle w:val="11"/>
+        <w:spacing w:after="0" w:line="240" w:lineRule="auto"/>
+      </w:pPr>
+    </w:p>
+    <w:p>
+      <w:pPr>
+        <w:pStyle w:val="11"/>
+        <w:spacing w:after="0" w:line="240" w:lineRule="auto"/>
+      </w:pPr>
+    </w:p>
+    <w:p>
+      <w:pPr>
+        <w:pStyle w:val="11"/>
+        <w:spacing w:after="0" w:line="240" w:lineRule="auto"/>
+      </w:pPr>
+    </w:p>
+    <w:p>
+      <w:pPr>
+        <w:pStyle w:val="11"/>
+        <w:spacing w:after="0" w:line="240" w:lineRule="auto"/>
+      </w:pPr>
+    </w:p>
+    <w:p>
+      <w:pPr>
+        <w:pStyle w:val="11"/>
+        <w:spacing w:after="0" w:line="240" w:lineRule="auto"/>
+      </w:pPr>
+    </w:p>
+    <w:p>
+      <w:pPr>
+        <w:pStyle w:val="11"/>
+        <w:spacing w:after="0" w:line="240" w:lineRule="auto"/>
+      </w:pPr>
+    </w:p>
+    <w:p>
+      <w:pPr>
+        <w:pStyle w:val="11"/>
+        <w:spacing w:after="0" w:line="240" w:lineRule="auto"/>
+      </w:pPr>
+    </w:p>
+    <w:p>
+      <w:pPr>
+        <w:pStyle w:val="11"/>
+        <w:spacing w:after="0" w:line="240" w:lineRule="auto"/>
+      </w:pPr>
+    </w:p>
+    <w:p>
+      <w:pPr>
+        <w:pStyle w:val="11"/>
+        <w:spacing w:after="0" w:line="240" w:lineRule="auto"/>
+      </w:pPr>
+    </w:p>
+    <w:p>
+      <w:pPr>
+        <w:pStyle w:val="11"/>
+        <w:spacing w:after="0" w:line="240" w:lineRule="auto"/>
+      </w:pPr>
+    </w:p>
+    <w:p>
+      <w:pPr>
+        <w:pStyle w:val="11"/>
+        <w:spacing w:after="0" w:line="240" w:lineRule="auto"/>
+      </w:pPr>
+    </w:p>
+    <w:p>
+      <w:pPr>
+        <w:pStyle w:val="11"/>
+        <w:spacing w:after="0" w:line="240" w:lineRule="auto"/>
+      </w:pPr>
+    </w:p>
+    <w:p>
+      <w:pPr>
+        <w:pStyle w:val="11"/>
+        <w:spacing w:after="0" w:line="240" w:lineRule="auto"/>
+      </w:pPr>
+    </w:p>
+    <w:p>
+      <w:pPr>
+        <w:pStyle w:val="11"/>
+        <w:spacing w:after="0" w:line="240" w:lineRule="auto"/>
+      </w:pPr>
+    </w:p>
+    <w:p>
+      <w:pPr>
+        <w:pStyle w:val="11"/>
+        <w:spacing w:after="0" w:line="240" w:lineRule="auto"/>
+      </w:pPr>
+    </w:p>
+    <w:p>
+      <w:pPr>
+        <w:pStyle w:val="11"/>
+        <w:spacing w:after="0" w:line="240" w:lineRule="auto"/>
+      </w:pPr>
+    </w:p>
+    <w:p>
+      <w:pPr>
+        <w:pStyle w:val="11"/>
+        <w:spacing w:after="0" w:line="240" w:lineRule="auto"/>
+      </w:pPr>
+    </w:p>
+    <w:p>
+      <w:pPr>
+        <w:pStyle w:val="11"/>
+        <w:spacing w:after="0" w:line="240" w:lineRule="auto"/>
       </w:pPr>
     </w:p>
     <w:p>
       <w:pPr>
         <w:pStyle w:val="af2"/>
+        <w:spacing w:after="0" w:line="240" w:lineRule="auto"/>
       </w:pPr>
       <w:r>
         <w:t>список использованных источников</w:t>
@@ -654,6 +1087,7 @@
     <w:p>
       <w:pPr>
         <w:pStyle w:val="11"/>
+        <w:spacing w:after="0" w:line="240" w:lineRule="auto"/>
         <w:ind w:firstLine="708"/>
       </w:pPr>
       <w:r>
@@ -706,6 +1140,7 @@
     </w:p>
     <w:p>
       <w:pPr>
+        <w:spacing w:after="0" w:line="240" w:lineRule="auto"/>
         <w:ind w:firstLine="708"/>
         <w:jc w:val="both"/>
         <w:rPr>
@@ -836,6 +1271,7 @@
     <w:p>
       <w:pPr>
         <w:pStyle w:val="11"/>
+        <w:spacing w:after="0" w:line="240" w:lineRule="auto"/>
         <w:ind w:firstLine="708"/>
         <w:rPr>
           <w:rFonts w:eastAsia="Times New Roman" w:cs="Times New Roman"/>
@@ -940,156 +1376,19 @@
     <w:p>
       <w:pPr>
         <w:pStyle w:val="11"/>
+        <w:spacing w:after="0" w:line="240" w:lineRule="auto"/>
         <w:ind w:firstLine="708"/>
-      </w:pPr>
-      <w:r>
-        <w:t>[4</w:t>
-      </w:r>
-      <w:r>
-        <w:t xml:space="preserve">] </w:t>
-      </w:r>
-      <w:r>
-        <w:t xml:space="preserve">Библиотека документации </w:t>
-      </w:r>
-      <w:r>
-        <w:t xml:space="preserve">оборудования </w:t>
-      </w:r>
-      <w:proofErr w:type="spellStart"/>
-      <w:r>
-        <w:t>Allied</w:t>
-      </w:r>
-      <w:proofErr w:type="spellEnd"/>
-      <w:r>
-        <w:t xml:space="preserve"> </w:t>
-      </w:r>
-      <w:proofErr w:type="spellStart"/>
-      <w:r>
-        <w:t>Telesis</w:t>
-      </w:r>
-      <w:proofErr w:type="spellEnd"/>
-      <w:r>
-        <w:t xml:space="preserve"> [Электронный ресурс] – Элект</w:t>
-      </w:r>
-      <w:r>
-        <w:t xml:space="preserve">ронные данные. – Режим доступа: </w:t>
-      </w:r>
-      <w:hyperlink r:id="rId6" w:history="1">
-        <w:r>
-          <w:rPr>
-            <w:rStyle w:val="af3"/>
-          </w:rPr>
-          <w:t>https://www.alliedtelesis.com/by/en/library/search/doctype/datasheets-2491</w:t>
-        </w:r>
-      </w:hyperlink>
-      <w:r>
-        <w:t xml:space="preserve"> </w:t>
-      </w:r>
-      <w:r>
-        <w:t>– Дата доступа: 10.10</w:t>
-      </w:r>
-      <w:r>
-        <w:t>.2022</w:t>
-      </w:r>
-    </w:p>
-    <w:p>
-      <w:pPr>
-        <w:pStyle w:val="11"/>
-        <w:ind w:firstLine="708"/>
         <w:rPr>
           <w:rFonts w:eastAsia="Times New Roman" w:cs="Times New Roman"/>
           <w:color w:val="000000" w:themeColor="text1"/>
           <w:szCs w:val="28"/>
         </w:rPr>
       </w:pPr>
-      <w:r>
-        <w:t>[5</w:t>
-      </w:r>
-      <w:r>
-        <w:t xml:space="preserve">] </w:t>
-      </w:r>
-      <w:r>
-        <w:t>Сведения о настройке</w:t>
-      </w:r>
-      <w:r>
-        <w:t xml:space="preserve"> </w:t>
-      </w:r>
-      <w:r>
-        <w:t xml:space="preserve">оборудования </w:t>
-      </w:r>
-      <w:proofErr w:type="spellStart"/>
-      <w:r>
-        <w:t>Allied</w:t>
-      </w:r>
-      <w:proofErr w:type="spellEnd"/>
-      <w:r>
-        <w:t xml:space="preserve"> </w:t>
-      </w:r>
-      <w:proofErr w:type="spellStart"/>
-      <w:r>
-        <w:t>Telesis</w:t>
-      </w:r>
-      <w:proofErr w:type="spellEnd"/>
-      <w:r>
-        <w:t xml:space="preserve"> [Электронный ресурс] – Элект</w:t>
-      </w:r>
-      <w:r>
-        <w:t>ронные данные. – Режим доступа:</w:t>
-      </w:r>
-      <w:hyperlink r:id="rId7" w:history="1">
-        <w:r>
-          <w:rPr>
-            <w:rStyle w:val="af3"/>
-          </w:rPr>
-          <w:t>https://ww</w:t>
-        </w:r>
-        <w:r>
-          <w:rPr>
-            <w:rStyle w:val="af3"/>
-          </w:rPr>
-          <w:t>w</w:t>
-        </w:r>
-        <w:r>
-          <w:rPr>
-            <w:rStyle w:val="af3"/>
-          </w:rPr>
-          <w:t>.alliedtelesis.com/sites/default/files/getting_started_with_alliedware_plus.pdf</w:t>
-        </w:r>
-      </w:hyperlink>
-      <w:r>
-        <w:t xml:space="preserve">  </w:t>
-      </w:r>
-      <w:r>
-        <w:t>– Дата доступа: 10.10</w:t>
-      </w:r>
-      <w:r>
-        <w:t>.2022</w:t>
-      </w:r>
-    </w:p>
-    <w:p>
-      <w:pPr>
-        <w:pStyle w:val="11"/>
-        <w:ind w:firstLine="708"/>
-        <w:rPr>
-          <w:rFonts w:eastAsia="Times New Roman" w:cs="Times New Roman"/>
-          <w:color w:val="000000" w:themeColor="text1"/>
-          <w:szCs w:val="28"/>
-        </w:rPr>
-      </w:pPr>
-    </w:p>
-    <w:p>
-      <w:pPr>
-        <w:pStyle w:val="11"/>
-        <w:ind w:firstLine="708"/>
-        <w:rPr>
-          <w:rFonts w:eastAsia="Times New Roman" w:cs="Times New Roman"/>
-          <w:color w:val="000000" w:themeColor="text1"/>
-          <w:szCs w:val="28"/>
-        </w:rPr>
-      </w:pPr>
-    </w:p>
-    <w:p>
-      <w:pPr>
-        <w:pStyle w:val="11"/>
+    </w:p>
+    <w:p>
+      <w:pPr>
+        <w:pStyle w:val="11"/>
+        <w:spacing w:after="0" w:line="240" w:lineRule="auto"/>
         <w:ind w:firstLine="708"/>
         <w:rPr>
           <w:rFonts w:eastAsia="Times New Roman" w:cs="Times New Roman"/>

</xml_diff>